<commit_message>
Divers modification et ajout
+ respawn des bulio
- code en commentaire inutile
+ commentaire
+ modif de la code
 - fichier inutile
+ des fichiers déplcé au bon répertoire.
+ documentation mis a jour.
</commit_message>
<xml_diff>
--- a/gameframework/EMT-INF3-RapportDeProjet-LKU.docx
+++ b/gameframework/EMT-INF3-RapportDeProjet-LKU.docx
@@ -110,6 +110,7 @@
                         <w:szCs w:val="88"/>
                       </w:rPr>
                     </w:pPr>
+                    <w:proofErr w:type="spellStart"/>
                     <w:r>
                       <w:rPr>
                         <w:rFonts w:asciiTheme="minorHAnsi" w:hAnsiTheme="minorHAnsi" w:cstheme="minorHAnsi"/>
@@ -118,7 +119,18 @@
                         <w:sz w:val="72"/>
                         <w:szCs w:val="72"/>
                       </w:rPr>
-                      <w:t>Amongus-Jumper</w:t>
+                      <w:t>Amongus</w:t>
+                    </w:r>
+                    <w:proofErr w:type="spellEnd"/>
+                    <w:r>
+                      <w:rPr>
+                        <w:rFonts w:asciiTheme="minorHAnsi" w:hAnsiTheme="minorHAnsi" w:cstheme="minorHAnsi"/>
+                        <w:b/>
+                        <w:color w:val="003366"/>
+                        <w:sz w:val="72"/>
+                        <w:szCs w:val="72"/>
+                      </w:rPr>
+                      <w:t>-Jumper</w:t>
                     </w:r>
                   </w:p>
                 </w:sdtContent>
@@ -3912,6 +3924,7 @@
         </w:rPr>
       </w:pPr>
       <w:bookmarkStart w:id="1" w:name="_Toc93495424"/>
+      <w:proofErr w:type="spellStart"/>
       <w:r>
         <w:rPr>
           <w:lang w:val="en-GB"/>
@@ -3919,6 +3932,7 @@
         <w:t>Biograhpie</w:t>
       </w:r>
       <w:bookmarkEnd w:id="1"/>
+      <w:proofErr w:type="spellEnd"/>
     </w:p>
     <w:p/>
     <w:p>
@@ -4034,7 +4048,21 @@
         <w:rPr>
           <w:lang w:eastAsia="fr-FR"/>
         </w:rPr>
-        <w:t xml:space="preserve">avec tout se qu’il englobe en passant par le </w:t>
+        <w:t xml:space="preserve">avec tout </w:t>
+      </w:r>
+      <w:proofErr w:type="spellStart"/>
+      <w:r>
+        <w:rPr>
+          <w:lang w:eastAsia="fr-FR"/>
+        </w:rPr>
+        <w:t>se</w:t>
+      </w:r>
+      <w:proofErr w:type="spellEnd"/>
+      <w:r>
+        <w:rPr>
+          <w:lang w:eastAsia="fr-FR"/>
+        </w:rPr>
+        <w:t xml:space="preserve"> qu’il englobe en passant par le </w:t>
       </w:r>
       <w:r>
         <w:rPr>
@@ -4156,6 +4184,7 @@
         </w:rPr>
       </w:pPr>
       <w:bookmarkStart w:id="3" w:name="_Toc93495426"/>
+      <w:proofErr w:type="spellStart"/>
       <w:r>
         <w:rPr>
           <w:lang w:val="en-GB"/>
@@ -4164,6 +4193,7 @@
         <w:t>Glossaire</w:t>
       </w:r>
       <w:bookmarkEnd w:id="3"/>
+      <w:proofErr w:type="spellEnd"/>
     </w:p>
     <w:p>
       <w:pPr>
@@ -4505,6 +4535,7 @@
               </w:rPr>
               <w:t xml:space="preserve">Un </w:t>
             </w:r>
+            <w:proofErr w:type="spellStart"/>
             <w:r>
               <w:rPr>
                 <w:lang w:eastAsia="fr-FR"/>
@@ -4523,6 +4554,7 @@
               </w:rPr>
               <w:t>r</w:t>
             </w:r>
+            <w:proofErr w:type="spellEnd"/>
             <w:r>
               <w:rPr>
                 <w:lang w:eastAsia="fr-FR"/>
@@ -4555,19 +4587,11 @@
                 <w:lang w:val="en-GB" w:eastAsia="fr-FR"/>
               </w:rPr>
             </w:pPr>
-            <w:proofErr w:type="gramStart"/>
             <w:r>
               <w:rPr>
                 <w:lang w:eastAsia="fr-FR"/>
               </w:rPr>
-              <w:t>super</w:t>
-            </w:r>
-            <w:proofErr w:type="gramEnd"/>
-            <w:r>
-              <w:rPr>
-                <w:lang w:eastAsia="fr-FR"/>
-              </w:rPr>
-              <w:t xml:space="preserve"> </w:t>
+              <w:t xml:space="preserve">super </w:t>
             </w:r>
             <w:r>
               <w:rPr>
@@ -4729,33 +4753,19 @@
               <w:rPr>
                 <w:lang w:eastAsia="fr-FR"/>
               </w:rPr>
-              <w:t xml:space="preserve">Donnée définit pour </w:t>
-            </w:r>
-            <w:proofErr w:type="gramStart"/>
+              <w:t xml:space="preserve">Donnée définit pour différentié  </w:t>
+            </w:r>
             <w:r>
               <w:rPr>
                 <w:lang w:eastAsia="fr-FR"/>
               </w:rPr>
-              <w:t xml:space="preserve">différentié  </w:t>
+              <w:t>u</w:t>
             </w:r>
             <w:r>
               <w:rPr>
                 <w:lang w:eastAsia="fr-FR"/>
               </w:rPr>
-              <w:t>u</w:t>
-            </w:r>
-            <w:r>
-              <w:rPr>
-                <w:lang w:eastAsia="fr-FR"/>
-              </w:rPr>
-              <w:t>n</w:t>
-            </w:r>
-            <w:proofErr w:type="gramEnd"/>
-            <w:r>
-              <w:rPr>
-                <w:lang w:eastAsia="fr-FR"/>
-              </w:rPr>
-              <w:t xml:space="preserve"> élément du jeu d’un autre.</w:t>
+              <w:t>n élément du jeu d’un autre.</w:t>
             </w:r>
           </w:p>
         </w:tc>
@@ -4842,9 +4852,17 @@
         <w:rPr>
           <w:lang w:val="en-GB"/>
         </w:rPr>
-        <w:t xml:space="preserve"> du projet</w:t>
+        <w:t xml:space="preserve"> du </w:t>
+      </w:r>
+      <w:proofErr w:type="spellStart"/>
+      <w:r>
+        <w:rPr>
+          <w:lang w:val="en-GB"/>
+        </w:rPr>
+        <w:t>projet</w:t>
       </w:r>
       <w:bookmarkEnd w:id="4"/>
+      <w:proofErr w:type="spellEnd"/>
     </w:p>
     <w:p>
       <w:pPr>
@@ -4859,9 +4877,14 @@
       </w:pPr>
       <w:bookmarkStart w:id="6" w:name="_Toc93495428"/>
       <w:r>
-        <w:t>Choix du projet</w:t>
+        <w:t xml:space="preserve">Choix du </w:t>
+      </w:r>
+      <w:proofErr w:type="spellStart"/>
+      <w:r>
+        <w:t>projet</w:t>
       </w:r>
       <w:bookmarkEnd w:id="6"/>
+      <w:proofErr w:type="spellEnd"/>
     </w:p>
     <w:p>
       <w:pPr>
@@ -4885,27 +4908,27 @@
         <w:rPr>
           <w:lang w:eastAsia="fr-FR"/>
         </w:rPr>
-        <w:t xml:space="preserve">un jeu vidéo, j’étais </w:t>
-      </w:r>
-      <w:proofErr w:type="gramStart"/>
-      <w:r>
-        <w:rPr>
-          <w:lang w:eastAsia="fr-FR"/>
-        </w:rPr>
-        <w:t>au ange</w:t>
-      </w:r>
-      <w:proofErr w:type="gramEnd"/>
-      <w:r>
-        <w:rPr>
-          <w:lang w:eastAsia="fr-FR"/>
-        </w:rPr>
-        <w:t>.</w:t>
-      </w:r>
-      <w:r>
-        <w:rPr>
-          <w:lang w:eastAsia="fr-FR"/>
-        </w:rPr>
-        <w:t xml:space="preserve"> J’ai tout suite su se que je voulais faire c’est-à-dire </w:t>
+        <w:t>un jeu vidéo, j’étais au ange.</w:t>
+      </w:r>
+      <w:r>
+        <w:rPr>
+          <w:lang w:eastAsia="fr-FR"/>
+        </w:rPr>
+        <w:t xml:space="preserve"> J’ai tout suite su </w:t>
+      </w:r>
+      <w:proofErr w:type="spellStart"/>
+      <w:r>
+        <w:rPr>
+          <w:lang w:eastAsia="fr-FR"/>
+        </w:rPr>
+        <w:t>se</w:t>
+      </w:r>
+      <w:proofErr w:type="spellEnd"/>
+      <w:r>
+        <w:rPr>
+          <w:lang w:eastAsia="fr-FR"/>
+        </w:rPr>
+        <w:t xml:space="preserve"> que je voulais faire c’est-à-dire </w:t>
       </w:r>
       <w:r>
         <w:rPr>
@@ -4923,48 +4946,62 @@
         <w:rPr>
           <w:lang w:eastAsia="fr-FR"/>
         </w:rPr>
-        <w:t xml:space="preserve">ans ma tendre enfance je passais mes journée à joué à des jeux comme Mario </w:t>
-      </w:r>
-      <w:proofErr w:type="gramStart"/>
-      <w:r>
-        <w:rPr>
-          <w:lang w:eastAsia="fr-FR"/>
-        </w:rPr>
-        <w:t>64 ,</w:t>
-      </w:r>
-      <w:proofErr w:type="gramEnd"/>
+        <w:t xml:space="preserve">ans ma tendre enfance je passais mes journée à </w:t>
+      </w:r>
+      <w:proofErr w:type="spellStart"/>
+      <w:r>
+        <w:rPr>
+          <w:lang w:eastAsia="fr-FR"/>
+        </w:rPr>
+        <w:t>joué</w:t>
+      </w:r>
+      <w:proofErr w:type="spellEnd"/>
+      <w:r>
+        <w:rPr>
+          <w:lang w:eastAsia="fr-FR"/>
+        </w:rPr>
+        <w:t xml:space="preserve"> à des jeux comme Mario 64 , </w:t>
+      </w:r>
+      <w:r>
+        <w:rPr>
+          <w:lang w:eastAsia="fr-FR"/>
+        </w:rPr>
+        <w:t>new super Mario bros</w:t>
+      </w:r>
+      <w:r>
+        <w:rPr>
+          <w:lang w:eastAsia="fr-FR"/>
+        </w:rPr>
+        <w:t>, Rayman Origin etc..</w:t>
+      </w:r>
       <w:r>
         <w:rPr>
           <w:lang w:eastAsia="fr-FR"/>
         </w:rPr>
         <w:t xml:space="preserve"> </w:t>
       </w:r>
-      <w:r>
-        <w:rPr>
-          <w:lang w:eastAsia="fr-FR"/>
-        </w:rPr>
-        <w:t>new super Mario bros</w:t>
-      </w:r>
-      <w:r>
-        <w:rPr>
-          <w:lang w:eastAsia="fr-FR"/>
-        </w:rPr>
-        <w:t>, Rayman Origin etc..</w:t>
-      </w:r>
-      <w:r>
-        <w:rPr>
-          <w:lang w:eastAsia="fr-FR"/>
-        </w:rPr>
-        <w:t xml:space="preserve"> Tout ces jeux </w:t>
-      </w:r>
-      <w:proofErr w:type="gramStart"/>
+      <w:proofErr w:type="spellStart"/>
+      <w:r>
+        <w:rPr>
+          <w:lang w:eastAsia="fr-FR"/>
+        </w:rPr>
+        <w:t>Tout</w:t>
+      </w:r>
+      <w:proofErr w:type="spellEnd"/>
+      <w:r>
+        <w:rPr>
+          <w:lang w:eastAsia="fr-FR"/>
+        </w:rPr>
+        <w:t xml:space="preserve"> ces jeux </w:t>
+      </w:r>
+      <w:proofErr w:type="spellStart"/>
       <w:r>
         <w:rPr>
           <w:lang w:eastAsia="fr-FR"/>
         </w:rPr>
         <w:t>on</w:t>
       </w:r>
-      <w:proofErr w:type="gramEnd"/>
+      <w:proofErr w:type="spellEnd"/>
       <w:r>
         <w:rPr>
           <w:lang w:eastAsia="fr-FR"/>
@@ -5019,6 +5056,7 @@
         <w:pStyle w:val="Titre2"/>
       </w:pPr>
       <w:bookmarkStart w:id="7" w:name="_Toc93495429"/>
+      <w:proofErr w:type="spellStart"/>
       <w:r>
         <w:t>GameFrame</w:t>
       </w:r>
@@ -5029,6 +5067,7 @@
         <w:t>ork</w:t>
       </w:r>
       <w:bookmarkEnd w:id="7"/>
+      <w:proofErr w:type="spellEnd"/>
     </w:p>
     <w:p>
       <w:pPr>
@@ -5070,7 +5109,21 @@
         <w:rPr>
           <w:lang w:eastAsia="fr-FR"/>
         </w:rPr>
-        <w:t xml:space="preserve">un Game Framework, qui a pour bute d’être utilisé comme support de base pour </w:t>
+        <w:t xml:space="preserve">un Game Framework, qui a pour </w:t>
+      </w:r>
+      <w:proofErr w:type="spellStart"/>
+      <w:r>
+        <w:rPr>
+          <w:lang w:eastAsia="fr-FR"/>
+        </w:rPr>
+        <w:t>bute</w:t>
+      </w:r>
+      <w:proofErr w:type="spellEnd"/>
+      <w:r>
+        <w:rPr>
+          <w:lang w:eastAsia="fr-FR"/>
+        </w:rPr>
+        <w:t xml:space="preserve"> d’être utilisé comme support de base pour </w:t>
       </w:r>
       <w:r>
         <w:rPr>
@@ -5193,10 +5246,20 @@
         <w:pStyle w:val="Titre2"/>
       </w:pPr>
       <w:bookmarkStart w:id="8" w:name="_Toc93495430"/>
-      <w:r>
-        <w:t>Implémentation du joueur</w:t>
+      <w:proofErr w:type="spellStart"/>
+      <w:r>
+        <w:t>Implémentation</w:t>
+      </w:r>
+      <w:proofErr w:type="spellEnd"/>
+      <w:r>
+        <w:t xml:space="preserve"> du </w:t>
+      </w:r>
+      <w:proofErr w:type="spellStart"/>
+      <w:r>
+        <w:t>joueur</w:t>
       </w:r>
       <w:bookmarkEnd w:id="8"/>
+      <w:proofErr w:type="spellEnd"/>
     </w:p>
     <w:p>
       <w:pPr>
@@ -5387,6 +5450,7 @@
         </w:rPr>
         <w:t xml:space="preserve"> </w:t>
       </w:r>
+      <w:proofErr w:type="spellStart"/>
       <w:r>
         <w:rPr>
           <w:rStyle w:val="Code"/>
@@ -5399,6 +5463,7 @@
         </w:rPr>
         <w:t>amecore</w:t>
       </w:r>
+      <w:proofErr w:type="spellEnd"/>
       <w:r>
         <w:rPr>
           <w:lang w:eastAsia="fr-FR"/>
@@ -5441,44 +5506,40 @@
         </w:rPr>
         <w:t xml:space="preserve"> le </w:t>
       </w:r>
-      <w:proofErr w:type="gramStart"/>
+      <w:proofErr w:type="spellStart"/>
       <w:r>
         <w:rPr>
           <w:rStyle w:val="Code"/>
         </w:rPr>
         <w:t>tick</w:t>
       </w:r>
+      <w:proofErr w:type="spellEnd"/>
       <w:r>
         <w:rPr>
           <w:rStyle w:val="Code"/>
         </w:rPr>
-        <w:t>(</w:t>
-      </w:r>
-      <w:proofErr w:type="gramEnd"/>
+        <w:t>()</w:t>
+      </w:r>
+      <w:r>
+        <w:rPr>
+          <w:lang w:eastAsia="fr-FR"/>
+        </w:rPr>
+        <w:t xml:space="preserve"> du </w:t>
+      </w:r>
+      <w:proofErr w:type="spellStart"/>
       <w:r>
         <w:rPr>
           <w:rStyle w:val="Code"/>
         </w:rPr>
-        <w:t>)</w:t>
-      </w:r>
-      <w:r>
-        <w:rPr>
-          <w:lang w:eastAsia="fr-FR"/>
-        </w:rPr>
-        <w:t xml:space="preserve"> du </w:t>
+        <w:t>G</w:t>
       </w:r>
       <w:r>
         <w:rPr>
           <w:rStyle w:val="Code"/>
         </w:rPr>
-        <w:t>G</w:t>
-      </w:r>
-      <w:r>
-        <w:rPr>
-          <w:rStyle w:val="Code"/>
-        </w:rPr>
         <w:t>amecore</w:t>
       </w:r>
+      <w:proofErr w:type="spellEnd"/>
       <w:r>
         <w:rPr>
           <w:lang w:eastAsia="fr-FR"/>
@@ -5651,7 +5712,6 @@
         </w:rPr>
         <w:t xml:space="preserve"> le développement et évité </w:t>
       </w:r>
-      <w:proofErr w:type="gramStart"/>
       <w:r>
         <w:rPr>
           <w:lang w:eastAsia="fr-FR"/>
@@ -5662,14 +5722,7 @@
         <w:rPr>
           <w:lang w:eastAsia="fr-FR"/>
         </w:rPr>
-        <w:t>la répétitions</w:t>
-      </w:r>
-      <w:proofErr w:type="gramEnd"/>
-      <w:r>
-        <w:rPr>
-          <w:lang w:eastAsia="fr-FR"/>
-        </w:rPr>
-        <w:t xml:space="preserve"> </w:t>
+        <w:t xml:space="preserve">la répétitions </w:t>
       </w:r>
       <w:r>
         <w:rPr>
@@ -5772,9 +5825,17 @@
         <w:rPr>
           <w:lang w:val="en-GB"/>
         </w:rPr>
-        <w:t>Etat du Projet</w:t>
+        <w:t xml:space="preserve">Etat du </w:t>
+      </w:r>
+      <w:proofErr w:type="spellStart"/>
+      <w:r>
+        <w:rPr>
+          <w:lang w:val="en-GB"/>
+        </w:rPr>
+        <w:t>Projet</w:t>
       </w:r>
       <w:bookmarkEnd w:id="10"/>
+      <w:proofErr w:type="spellEnd"/>
     </w:p>
     <w:p>
       <w:pPr>
@@ -5931,7 +5992,6 @@
         </w:rPr>
         <w:t xml:space="preserve"> leur animations grâce à la fonction </w:t>
       </w:r>
-      <w:proofErr w:type="gramStart"/>
       <w:r>
         <w:rPr>
           <w:rStyle w:val="Code"/>
@@ -5942,14 +6002,7 @@
         <w:rPr>
           <w:rStyle w:val="Code"/>
         </w:rPr>
-        <w:t>(</w:t>
-      </w:r>
-      <w:proofErr w:type="gramEnd"/>
-      <w:r>
-        <w:rPr>
-          <w:rStyle w:val="Code"/>
-        </w:rPr>
-        <w:t>)</w:t>
+        <w:t>()</w:t>
       </w:r>
       <w:r>
         <w:t xml:space="preserve"> </w:t>
@@ -6355,7 +6408,7 @@
           </mc:Choice>
           <mc:Fallback>
             <w:pict>
-              <v:group w14:anchorId="78D77A3D" id="Groupe 7" o:spid="_x0000_s1026" style="position:absolute;left:0;text-align:left;margin-left:326pt;margin-top:9.8pt;width:180.8pt;height:185.8pt;z-index:251669504" coordsize="22961,23596" o:gfxdata="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">
+              <v:group w14:anchorId="78D77A3D" id="Groupe 7" o:spid="_x0000_s1026" style="position:absolute;left:0;text-align:left;margin-left:326pt;margin-top:9.8pt;width:180.8pt;height:185.8pt;z-index:251669504" coordsize="22961,23596" o:gfxdata="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">
                 <v:rect id="Rectangle 14" o:spid="_x0000_s1027" style="position:absolute;left:12409;top:272;width:9951;height:10757;visibility:visible;mso-wrap-style:square;v-text-anchor:middle" o:gfxdata="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" filled="f" strokecolor="#c0504d [3205]">
                   <v:stroke joinstyle="round"/>
                 </v:rect>
@@ -6577,7 +6630,7 @@
           </mc:Choice>
           <mc:Fallback>
             <w:pict>
-              <v:rect w14:anchorId="44D396D9" id="Rectangle 13" o:spid="_x0000_s1034" style="position:absolute;left:0;text-align:left;margin-left:326.1pt;margin-top:10.25pt;width:50.85pt;height:18.25pt;z-index:251660288;visibility:visible;mso-wrap-style:square;mso-width-percent:0;mso-height-percent:0;mso-wrap-distance-left:9pt;mso-wrap-distance-top:0;mso-wrap-distance-right:9pt;mso-wrap-distance-bottom:0;mso-position-horizontal:absolute;mso-position-horizontal-relative:text;mso-position-vertical:absolute;mso-position-vertical-relative:text;mso-width-percent:0;mso-height-percent:0;mso-width-relative:margin;mso-height-relative:margin;v-text-anchor:middle" o:gfxdata="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" filled="f" stroked="f">
+              <v:rect w14:anchorId="44D396D9" id="Rectangle 13" o:spid="_x0000_s1034" style="position:absolute;left:0;text-align:left;margin-left:326.1pt;margin-top:10.25pt;width:50.85pt;height:18.25pt;z-index:251660288;visibility:visible;mso-wrap-style:square;mso-width-percent:0;mso-height-percent:0;mso-wrap-distance-left:9pt;mso-wrap-distance-top:0;mso-wrap-distance-right:9pt;mso-wrap-distance-bottom:0;mso-position-horizontal:absolute;mso-position-horizontal-relative:text;mso-position-vertical:absolute;mso-position-vertical-relative:text;mso-width-percent:0;mso-height-percent:0;mso-width-relative:margin;mso-height-relative:margin;v-text-anchor:middle" o:gfxdata="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" filled="f" stroked="f">
                 <v:stroke joinstyle="round"/>
                 <v:textbox>
                   <w:txbxContent>
@@ -6680,7 +6733,7 @@
           </mc:Choice>
           <mc:Fallback>
             <w:pict>
-              <v:rect w14:anchorId="47C6092F" id="Rectangle 18" o:spid="_x0000_s1026" style="position:absolute;margin-left:423.55pt;margin-top:81.5pt;width:78.35pt;height:84.7pt;z-index:251655168;visibility:visible;mso-wrap-style:square;mso-wrap-distance-left:9pt;mso-wrap-distance-top:0;mso-wrap-distance-right:9pt;mso-wrap-distance-bottom:0;mso-position-horizontal:absolute;mso-position-horizontal-relative:text;mso-position-vertical:absolute;mso-position-vertical-relative:text;v-text-anchor:middle" o:gfxdata="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" filled="f" strokecolor="#c0504d [3205]">
+              <v:rect w14:anchorId="4B3C58C9" id="Rectangle 18" o:spid="_x0000_s1026" style="position:absolute;margin-left:423.55pt;margin-top:81.5pt;width:78.35pt;height:84.7pt;z-index:251655168;visibility:visible;mso-wrap-style:square;mso-wrap-distance-left:9pt;mso-wrap-distance-top:0;mso-wrap-distance-right:9pt;mso-wrap-distance-bottom:0;mso-position-horizontal:absolute;mso-position-horizontal-relative:text;mso-position-vertical:absolute;mso-position-vertical-relative:text;v-text-anchor:middle" o:gfxdata="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" filled="f" strokecolor="#c0504d [3205]">
                 <v:stroke joinstyle="round"/>
               </v:rect>
             </w:pict>
@@ -6758,7 +6811,7 @@
           </mc:Choice>
           <mc:Fallback>
             <w:pict>
-              <v:rect w14:anchorId="48752554" id="Rectangle 19" o:spid="_x0000_s1026" style="position:absolute;margin-left:335.7pt;margin-top:81.5pt;width:78.35pt;height:84.7pt;z-index:251652096;visibility:visible;mso-wrap-style:square;mso-wrap-distance-left:9pt;mso-wrap-distance-top:0;mso-wrap-distance-right:9pt;mso-wrap-distance-bottom:0;mso-position-horizontal:absolute;mso-position-horizontal-relative:text;mso-position-vertical:absolute;mso-position-vertical-relative:text;v-text-anchor:middle" o:gfxdata="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" filled="f" strokecolor="#c0504d [3205]">
+              <v:rect w14:anchorId="6E089F31" id="Rectangle 19" o:spid="_x0000_s1026" style="position:absolute;margin-left:335.7pt;margin-top:81.5pt;width:78.35pt;height:84.7pt;z-index:251652096;visibility:visible;mso-wrap-style:square;mso-wrap-distance-left:9pt;mso-wrap-distance-top:0;mso-wrap-distance-right:9pt;mso-wrap-distance-bottom:0;mso-position-horizontal:absolute;mso-position-horizontal-relative:text;mso-position-vertical:absolute;mso-position-vertical-relative:text;v-text-anchor:middle" o:gfxdata="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" filled="f" strokecolor="#c0504d [3205]">
                 <v:stroke joinstyle="round"/>
               </v:rect>
             </w:pict>
@@ -6852,16 +6905,72 @@
         <w:rPr>
           <w:lang w:eastAsia="fr-FR"/>
         </w:rPr>
-        <w:t xml:space="preserve"> du jeu. La plus par des entités comme les caisses sont géré leur collision par leur TickHandler (qui est activé dans le tick du gamecore). Le TickHandler va </w:t>
-      </w:r>
-      <w:proofErr w:type="gramStart"/>
+        <w:t xml:space="preserve"> du jeu. La plus par des entités comme les caisses sont géré leur collision par leur </w:t>
+      </w:r>
+      <w:proofErr w:type="spellStart"/>
+      <w:r>
+        <w:rPr>
+          <w:lang w:eastAsia="fr-FR"/>
+        </w:rPr>
+        <w:t>TickHandler</w:t>
+      </w:r>
+      <w:proofErr w:type="spellEnd"/>
+      <w:r>
+        <w:rPr>
+          <w:lang w:eastAsia="fr-FR"/>
+        </w:rPr>
+        <w:t xml:space="preserve"> (qui est activé dans le </w:t>
+      </w:r>
+      <w:proofErr w:type="spellStart"/>
+      <w:r>
+        <w:rPr>
+          <w:lang w:eastAsia="fr-FR"/>
+        </w:rPr>
+        <w:t>tick</w:t>
+      </w:r>
+      <w:proofErr w:type="spellEnd"/>
+      <w:r>
+        <w:rPr>
+          <w:lang w:eastAsia="fr-FR"/>
+        </w:rPr>
+        <w:t xml:space="preserve"> du </w:t>
+      </w:r>
+      <w:proofErr w:type="spellStart"/>
+      <w:r>
+        <w:rPr>
+          <w:lang w:eastAsia="fr-FR"/>
+        </w:rPr>
+        <w:t>gamecore</w:t>
+      </w:r>
+      <w:proofErr w:type="spellEnd"/>
+      <w:r>
+        <w:rPr>
+          <w:lang w:eastAsia="fr-FR"/>
+        </w:rPr>
+        <w:t xml:space="preserve">). Le </w:t>
+      </w:r>
+      <w:proofErr w:type="spellStart"/>
+      <w:r>
+        <w:rPr>
+          <w:lang w:eastAsia="fr-FR"/>
+        </w:rPr>
+        <w:t>TickHandler</w:t>
+      </w:r>
+      <w:proofErr w:type="spellEnd"/>
+      <w:r>
+        <w:rPr>
+          <w:lang w:eastAsia="fr-FR"/>
+        </w:rPr>
+        <w:t xml:space="preserve"> va </w:t>
+      </w:r>
+      <w:proofErr w:type="spellStart"/>
       <w:r>
         <w:rPr>
           <w:lang w:eastAsia="fr-FR"/>
         </w:rPr>
         <w:t>géré</w:t>
       </w:r>
-      <w:proofErr w:type="gramEnd"/>
+      <w:proofErr w:type="spellEnd"/>
       <w:r>
         <w:rPr>
           <w:lang w:eastAsia="fr-FR"/>
@@ -6925,19 +7034,11 @@
           <w:lang w:eastAsia="fr-FR"/>
         </w:rPr>
       </w:pPr>
-      <w:proofErr w:type="gramStart"/>
-      <w:r>
-        <w:rPr>
-          <w:lang w:eastAsia="fr-FR"/>
-        </w:rPr>
-        <w:t>Les collision</w:t>
-      </w:r>
-      <w:proofErr w:type="gramEnd"/>
-      <w:r>
-        <w:rPr>
-          <w:lang w:eastAsia="fr-FR"/>
-        </w:rPr>
-        <w:t xml:space="preserve"> par anticipation est utilisé essentiellement pour la gestion de la gravité. Effectivement, </w:t>
+      <w:r>
+        <w:rPr>
+          <w:lang w:eastAsia="fr-FR"/>
+        </w:rPr>
+        <w:t xml:space="preserve">Les collision par anticipation est utilisé essentiellement pour la gestion de la gravité. Effectivement, </w:t>
       </w:r>
       <w:r>
         <w:rPr>
@@ -6958,19 +7059,19 @@
         </w:rPr>
         <w:t xml:space="preserve">On utilise la fonction </w:t>
       </w:r>
-      <w:proofErr w:type="gramStart"/>
+      <w:proofErr w:type="spellStart"/>
       <w:r>
         <w:rPr>
           <w:rStyle w:val="Code"/>
         </w:rPr>
-        <w:t>nextCollision(</w:t>
-      </w:r>
-      <w:proofErr w:type="gramEnd"/>
+        <w:t>nextCollision</w:t>
+      </w:r>
+      <w:proofErr w:type="spellEnd"/>
       <w:r>
         <w:rPr>
           <w:rStyle w:val="Code"/>
         </w:rPr>
-        <w:t xml:space="preserve">) </w:t>
+        <w:t xml:space="preserve">() </w:t>
       </w:r>
       <w:r>
         <w:t>du</w:t>
@@ -7102,6 +7203,7 @@
                                 <w:r>
                                   <w:t xml:space="preserve">Le joueur va à </w:t>
                                 </w:r>
+                                <w:proofErr w:type="spellStart"/>
                                 <w:r>
                                   <w:rPr>
                                     <w:color w:val="000000" w:themeColor="text1"/>
@@ -7114,6 +7216,7 @@
                                   </w:rPr>
                                   <w:t>ddewe</w:t>
                                 </w:r>
+                                <w:proofErr w:type="spellEnd"/>
                               </w:p>
                             </w:txbxContent>
                           </wps:txbx>
@@ -7174,23 +7277,31 @@
                                     <w:szCs w:val="16"/>
                                   </w:rPr>
                                 </w:pPr>
-                                <w:proofErr w:type="gramStart"/>
                                 <w:r>
                                   <w:rPr>
                                     <w:color w:val="FFFFFF" w:themeColor="background1"/>
                                     <w:sz w:val="14"/>
                                     <w:szCs w:val="16"/>
                                   </w:rPr>
-                                  <w:t>la</w:t>
+                                  <w:t xml:space="preserve">la </w:t>
                                 </w:r>
-                                <w:proofErr w:type="gramEnd"/>
+                                <w:proofErr w:type="spellStart"/>
                                 <w:r>
                                   <w:rPr>
                                     <w:color w:val="FFFFFF" w:themeColor="background1"/>
                                     <w:sz w:val="14"/>
                                     <w:szCs w:val="16"/>
                                   </w:rPr>
-                                  <w:t xml:space="preserve"> Bounding Box du joueur entre en contact avec celle de la caisse à droite et le joueur va dans sa direction. Elle est donc pouss</w:t>
+                                  <w:t>Bounding</w:t>
+                                </w:r>
+                                <w:proofErr w:type="spellEnd"/>
+                                <w:r>
+                                  <w:rPr>
+                                    <w:color w:val="FFFFFF" w:themeColor="background1"/>
+                                    <w:sz w:val="14"/>
+                                    <w:szCs w:val="16"/>
+                                  </w:rPr>
+                                  <w:t xml:space="preserve"> Box du joueur entre en contact avec celle de la caisse à droite et le joueur va dans sa direction. Elle est donc pouss</w:t>
                                 </w:r>
                                 <w:r>
                                   <w:rPr>
@@ -7450,6 +7561,7 @@
                           <w:r>
                             <w:t xml:space="preserve">Le joueur va à </w:t>
                           </w:r>
+                          <w:proofErr w:type="spellStart"/>
                           <w:r>
                             <w:rPr>
                               <w:color w:val="000000" w:themeColor="text1"/>
@@ -7462,6 +7574,7 @@
                             </w:rPr>
                             <w:t>ddewe</w:t>
                           </w:r>
+                          <w:proofErr w:type="spellEnd"/>
                         </w:p>
                       </w:txbxContent>
                     </v:textbox>
@@ -7488,23 +7601,31 @@
                               <w:szCs w:val="16"/>
                             </w:rPr>
                           </w:pPr>
-                          <w:proofErr w:type="gramStart"/>
                           <w:r>
                             <w:rPr>
                               <w:color w:val="FFFFFF" w:themeColor="background1"/>
                               <w:sz w:val="14"/>
                               <w:szCs w:val="16"/>
                             </w:rPr>
-                            <w:t>la</w:t>
+                            <w:t xml:space="preserve">la </w:t>
                           </w:r>
-                          <w:proofErr w:type="gramEnd"/>
+                          <w:proofErr w:type="spellStart"/>
                           <w:r>
                             <w:rPr>
                               <w:color w:val="FFFFFF" w:themeColor="background1"/>
                               <w:sz w:val="14"/>
                               <w:szCs w:val="16"/>
                             </w:rPr>
-                            <w:t xml:space="preserve"> Bounding Box du joueur entre en contact avec celle de la caisse à droite et le joueur va dans sa direction. Elle est donc pouss</w:t>
+                            <w:t>Bounding</w:t>
+                          </w:r>
+                          <w:proofErr w:type="spellEnd"/>
+                          <w:r>
+                            <w:rPr>
+                              <w:color w:val="FFFFFF" w:themeColor="background1"/>
+                              <w:sz w:val="14"/>
+                              <w:szCs w:val="16"/>
+                            </w:rPr>
+                            <w:t xml:space="preserve"> Box du joueur entre en contact avec celle de la caisse à droite et le joueur va dans sa direction. Elle est donc pouss</w:t>
                           </w:r>
                           <w:r>
                             <w:rPr>
@@ -7710,6 +7831,7 @@
         </w:rPr>
         <w:t xml:space="preserve">test la collision avec la </w:t>
       </w:r>
+      <w:proofErr w:type="spellStart"/>
       <w:r>
         <w:rPr>
           <w:b/>
@@ -7724,6 +7846,7 @@
         </w:rPr>
         <w:t>ounding</w:t>
       </w:r>
+      <w:proofErr w:type="spellEnd"/>
       <w:r>
         <w:rPr>
           <w:b/>
@@ -7970,7 +8093,6 @@
         </w:rPr>
         <w:t xml:space="preserve">méthode </w:t>
       </w:r>
-      <w:proofErr w:type="gramStart"/>
       <w:r>
         <w:rPr>
           <w:rStyle w:val="Code"/>
@@ -7983,16 +8105,7 @@
           <w:sz w:val="18"/>
           <w:szCs w:val="20"/>
         </w:rPr>
-        <w:t>(</w:t>
-      </w:r>
-      <w:proofErr w:type="gramEnd"/>
-      <w:r>
-        <w:rPr>
-          <w:rStyle w:val="Code"/>
-          <w:sz w:val="18"/>
-          <w:szCs w:val="20"/>
-        </w:rPr>
-        <w:t>).</w:t>
+        <w:t>().</w:t>
       </w:r>
     </w:p>
     <w:p>
@@ -8016,19 +8129,19 @@
       <w:r>
         <w:t xml:space="preserve"> la fonction </w:t>
       </w:r>
-      <w:proofErr w:type="gramStart"/>
+      <w:proofErr w:type="spellStart"/>
       <w:r>
         <w:rPr>
           <w:rStyle w:val="Code"/>
         </w:rPr>
-        <w:t>intersected(</w:t>
-      </w:r>
-      <w:proofErr w:type="gramEnd"/>
+        <w:t>intersected</w:t>
+      </w:r>
+      <w:proofErr w:type="spellEnd"/>
       <w:r>
         <w:rPr>
           <w:rStyle w:val="Code"/>
         </w:rPr>
-        <w:t>)</w:t>
+        <w:t>()</w:t>
       </w:r>
       <w:r>
         <w:t xml:space="preserve"> </w:t>
@@ -8299,12 +8412,10 @@
         <w:pStyle w:val="Titre1"/>
       </w:pPr>
       <w:bookmarkStart w:id="19" w:name="_Toc93495440"/>
-      <w:proofErr w:type="gramStart"/>
       <w:r>
         <w:t>Problèmes rencontré</w:t>
       </w:r>
       <w:bookmarkEnd w:id="19"/>
-      <w:proofErr w:type="gramEnd"/>
     </w:p>
     <w:p>
       <w:pPr>
@@ -8414,9 +8525,14 @@
       </w:pPr>
       <w:bookmarkStart w:id="21" w:name="_Toc93495442"/>
       <w:r>
-        <w:t>Gestion de la gravité</w:t>
+        <w:t xml:space="preserve">Gestion de la </w:t>
+      </w:r>
+      <w:proofErr w:type="spellStart"/>
+      <w:r>
+        <w:t>gravité</w:t>
       </w:r>
       <w:bookmarkEnd w:id="21"/>
+      <w:proofErr w:type="spellEnd"/>
     </w:p>
     <w:p>
       <w:pPr>
@@ -8713,11 +8829,19 @@
           <w:lang w:val="en-GB"/>
         </w:rPr>
       </w:pPr>
+      <w:proofErr w:type="spellStart"/>
       <w:r>
         <w:rPr>
           <w:lang w:val="en-GB"/>
         </w:rPr>
-        <w:t xml:space="preserve">Fantôme </w:t>
+        <w:t>Fantôme</w:t>
+      </w:r>
+      <w:proofErr w:type="spellEnd"/>
+      <w:r>
+        <w:rPr>
+          <w:lang w:val="en-GB"/>
+        </w:rPr>
+        <w:t xml:space="preserve"> </w:t>
       </w:r>
     </w:p>
     <w:p>
@@ -9092,12 +9216,14 @@
           <w:lang w:val="en-GB"/>
         </w:rPr>
       </w:pPr>
+      <w:proofErr w:type="spellStart"/>
       <w:r>
         <w:rPr>
           <w:lang w:val="en-GB"/>
         </w:rPr>
         <w:t>Joueur</w:t>
       </w:r>
+      <w:proofErr w:type="spellEnd"/>
       <w:r>
         <w:rPr>
           <w:lang w:val="en-GB"/>
@@ -9179,21 +9305,7 @@
         <w:rPr>
           <w:lang w:eastAsia="fr-FR"/>
         </w:rPr>
-        <w:t xml:space="preserve"> à moins d’un pixel au-dessus de lui. Ce qui était considéré comme </w:t>
-      </w:r>
-      <w:proofErr w:type="gramStart"/>
-      <w:r>
-        <w:rPr>
-          <w:lang w:eastAsia="fr-FR"/>
-        </w:rPr>
-        <w:t>si il</w:t>
-      </w:r>
-      <w:proofErr w:type="gramEnd"/>
-      <w:r>
-        <w:rPr>
-          <w:lang w:eastAsia="fr-FR"/>
-        </w:rPr>
-        <w:t xml:space="preserve"> ne touchait pas de sol. La solution est d’ajouté</w:t>
+        <w:t xml:space="preserve"> à moins d’un pixel au-dessus de lui. Ce qui était considéré comme si il ne touchait pas de sol. La solution est d’ajouté</w:t>
       </w:r>
       <w:r>
         <w:rPr>
@@ -9279,12 +9391,20 @@
         </w:rPr>
       </w:pPr>
       <w:bookmarkStart w:id="23" w:name="_Toc93495444"/>
+      <w:proofErr w:type="spellStart"/>
       <w:r>
         <w:rPr>
           <w:lang w:val="en-GB"/>
         </w:rPr>
         <w:lastRenderedPageBreak/>
-        <w:t>Amélioration possible</w:t>
+        <w:t>Amélioration</w:t>
+      </w:r>
+      <w:proofErr w:type="spellEnd"/>
+      <w:r>
+        <w:rPr>
+          <w:lang w:val="en-GB"/>
+        </w:rPr>
+        <w:t xml:space="preserve"> possible</w:t>
       </w:r>
       <w:bookmarkEnd w:id="23"/>
     </w:p>
@@ -9681,14 +9801,27 @@
                               <w:r>
                                 <w:t xml:space="preserve">Figure </w:t>
                               </w:r>
-                              <w:fldSimple w:instr=" SEQ Figure \* ARABIC ">
-                                <w:r>
-                                  <w:rPr>
-                                    <w:noProof/>
-                                  </w:rPr>
-                                  <w:t>2</w:t>
-                                </w:r>
-                              </w:fldSimple>
+                              <w:r>
+                                <w:fldChar w:fldCharType="begin"/>
+                              </w:r>
+                              <w:r>
+                                <w:instrText xml:space="preserve"> SEQ Figure \* ARABIC </w:instrText>
+                              </w:r>
+                              <w:r>
+                                <w:fldChar w:fldCharType="separate"/>
+                              </w:r>
+                              <w:r>
+                                <w:rPr>
+                                  <w:noProof/>
+                                </w:rPr>
+                                <w:t>2</w:t>
+                              </w:r>
+                              <w:r>
+                                <w:rPr>
+                                  <w:noProof/>
+                                </w:rPr>
+                                <w:fldChar w:fldCharType="end"/>
+                              </w:r>
                               <w:r>
                                 <w:t xml:space="preserve"> </w:t>
                               </w:r>
@@ -9745,14 +9878,27 @@
                         <w:r>
                           <w:t xml:space="preserve">Figure </w:t>
                         </w:r>
-                        <w:fldSimple w:instr=" SEQ Figure \* ARABIC ">
-                          <w:r>
-                            <w:rPr>
-                              <w:noProof/>
-                            </w:rPr>
-                            <w:t>2</w:t>
-                          </w:r>
-                        </w:fldSimple>
+                        <w:r>
+                          <w:fldChar w:fldCharType="begin"/>
+                        </w:r>
+                        <w:r>
+                          <w:instrText xml:space="preserve"> SEQ Figure \* ARABIC </w:instrText>
+                        </w:r>
+                        <w:r>
+                          <w:fldChar w:fldCharType="separate"/>
+                        </w:r>
+                        <w:r>
+                          <w:rPr>
+                            <w:noProof/>
+                          </w:rPr>
+                          <w:t>2</w:t>
+                        </w:r>
+                        <w:r>
+                          <w:rPr>
+                            <w:noProof/>
+                          </w:rPr>
+                          <w:fldChar w:fldCharType="end"/>
+                        </w:r>
                         <w:r>
                           <w:t xml:space="preserve"> </w:t>
                         </w:r>
@@ -10041,14 +10187,27 @@
                               <w:r>
                                 <w:t xml:space="preserve">Figure </w:t>
                               </w:r>
-                              <w:fldSimple w:instr=" SEQ Figure \* ARABIC ">
-                                <w:r>
-                                  <w:rPr>
-                                    <w:noProof/>
-                                  </w:rPr>
-                                  <w:t>3</w:t>
-                                </w:r>
-                              </w:fldSimple>
+                              <w:r>
+                                <w:fldChar w:fldCharType="begin"/>
+                              </w:r>
+                              <w:r>
+                                <w:instrText xml:space="preserve"> SEQ Figure \* ARABIC </w:instrText>
+                              </w:r>
+                              <w:r>
+                                <w:fldChar w:fldCharType="separate"/>
+                              </w:r>
+                              <w:r>
+                                <w:rPr>
+                                  <w:noProof/>
+                                </w:rPr>
+                                <w:t>3</w:t>
+                              </w:r>
+                              <w:r>
+                                <w:rPr>
+                                  <w:noProof/>
+                                </w:rPr>
+                                <w:fldChar w:fldCharType="end"/>
+                              </w:r>
                               <w:r>
                                 <w:t xml:space="preserve"> Rayman Origins pouvoir de vol</w:t>
                               </w:r>
@@ -10088,14 +10247,27 @@
                         <w:r>
                           <w:t xml:space="preserve">Figure </w:t>
                         </w:r>
-                        <w:fldSimple w:instr=" SEQ Figure \* ARABIC ">
-                          <w:r>
-                            <w:rPr>
-                              <w:noProof/>
-                            </w:rPr>
-                            <w:t>3</w:t>
-                          </w:r>
-                        </w:fldSimple>
+                        <w:r>
+                          <w:fldChar w:fldCharType="begin"/>
+                        </w:r>
+                        <w:r>
+                          <w:instrText xml:space="preserve"> SEQ Figure \* ARABIC </w:instrText>
+                        </w:r>
+                        <w:r>
+                          <w:fldChar w:fldCharType="separate"/>
+                        </w:r>
+                        <w:r>
+                          <w:rPr>
+                            <w:noProof/>
+                          </w:rPr>
+                          <w:t>3</w:t>
+                        </w:r>
+                        <w:r>
+                          <w:rPr>
+                            <w:noProof/>
+                          </w:rPr>
+                          <w:fldChar w:fldCharType="end"/>
+                        </w:r>
                         <w:r>
                           <w:t xml:space="preserve"> Rayman Origins pouvoir de vol</w:t>
                         </w:r>
@@ -10198,21 +10370,7 @@
         <w:rPr>
           <w:lang w:eastAsia="fr-FR"/>
         </w:rPr>
-        <w:t xml:space="preserve"> Ainsi que des éléments de décore au premier plan comme des tuyaux des circuit </w:t>
-      </w:r>
-      <w:proofErr w:type="gramStart"/>
-      <w:r>
-        <w:rPr>
-          <w:lang w:eastAsia="fr-FR"/>
-        </w:rPr>
-        <w:t>etc..</w:t>
-      </w:r>
-      <w:proofErr w:type="gramEnd"/>
-      <w:r>
-        <w:rPr>
-          <w:lang w:eastAsia="fr-FR"/>
-        </w:rPr>
-        <w:t xml:space="preserve"> Pour </w:t>
+        <w:t xml:space="preserve"> Ainsi que des éléments de décore au premier plan comme des tuyaux des circuit etc.. Pour </w:t>
       </w:r>
       <w:r>
         <w:rPr>
@@ -10244,10 +10402,12 @@
         <w:pStyle w:val="Titre2"/>
       </w:pPr>
       <w:bookmarkStart w:id="27" w:name="_Toc93495446"/>
+      <w:proofErr w:type="spellStart"/>
       <w:r>
         <w:t>Niveau</w:t>
       </w:r>
       <w:bookmarkEnd w:id="27"/>
+      <w:proofErr w:type="spellEnd"/>
     </w:p>
     <w:p>
       <w:pPr>
@@ -10273,10 +10433,20 @@
         <w:pStyle w:val="Titre2"/>
       </w:pPr>
       <w:bookmarkStart w:id="28" w:name="_Toc93495447"/>
-      <w:r>
-        <w:t>Ennemie et pièges</w:t>
+      <w:proofErr w:type="spellStart"/>
+      <w:r>
+        <w:t>Ennemi</w:t>
+      </w:r>
+      <w:proofErr w:type="spellEnd"/>
+      <w:r>
+        <w:t xml:space="preserve"> et </w:t>
+      </w:r>
+      <w:proofErr w:type="spellStart"/>
+      <w:r>
+        <w:t>pièges</w:t>
       </w:r>
       <w:bookmarkEnd w:id="28"/>
+      <w:proofErr w:type="spellEnd"/>
     </w:p>
     <w:p>
       <w:pPr>
@@ -10379,14 +10549,27 @@
                               <w:r>
                                 <w:t xml:space="preserve">Figure </w:t>
                               </w:r>
-                              <w:fldSimple w:instr=" SEQ Figure \* ARABIC ">
-                                <w:r>
-                                  <w:rPr>
-                                    <w:noProof/>
-                                  </w:rPr>
-                                  <w:t>1</w:t>
-                                </w:r>
-                              </w:fldSimple>
+                              <w:r>
+                                <w:fldChar w:fldCharType="begin"/>
+                              </w:r>
+                              <w:r>
+                                <w:instrText xml:space="preserve"> SEQ Figure \* ARABIC </w:instrText>
+                              </w:r>
+                              <w:r>
+                                <w:fldChar w:fldCharType="separate"/>
+                              </w:r>
+                              <w:r>
+                                <w:rPr>
+                                  <w:noProof/>
+                                </w:rPr>
+                                <w:t>1</w:t>
+                              </w:r>
+                              <w:r>
+                                <w:rPr>
+                                  <w:noProof/>
+                                </w:rPr>
+                                <w:fldChar w:fldCharType="end"/>
+                              </w:r>
                               <w:r>
                                 <w:t xml:space="preserve"> Design du S</w:t>
                               </w:r>
@@ -10429,14 +10612,27 @@
                         <w:r>
                           <w:t xml:space="preserve">Figure </w:t>
                         </w:r>
-                        <w:fldSimple w:instr=" SEQ Figure \* ARABIC ">
-                          <w:r>
-                            <w:rPr>
-                              <w:noProof/>
-                            </w:rPr>
-                            <w:t>1</w:t>
-                          </w:r>
-                        </w:fldSimple>
+                        <w:r>
+                          <w:fldChar w:fldCharType="begin"/>
+                        </w:r>
+                        <w:r>
+                          <w:instrText xml:space="preserve"> SEQ Figure \* ARABIC </w:instrText>
+                        </w:r>
+                        <w:r>
+                          <w:fldChar w:fldCharType="separate"/>
+                        </w:r>
+                        <w:r>
+                          <w:rPr>
+                            <w:noProof/>
+                          </w:rPr>
+                          <w:t>1</w:t>
+                        </w:r>
+                        <w:r>
+                          <w:rPr>
+                            <w:noProof/>
+                          </w:rPr>
+                          <w:fldChar w:fldCharType="end"/>
+                        </w:r>
                         <w:r>
                           <w:t xml:space="preserve"> Design du S</w:t>
                         </w:r>
@@ -10456,11 +10652,9 @@
       <w:r>
         <w:t xml:space="preserve">J’imaginais ajouté d’autre type de piège que des simples piques. Comme de la lave et des laser qui s’active et se désactive. Ainsi </w:t>
       </w:r>
-      <w:proofErr w:type="gramStart"/>
-      <w:r>
-        <w:t>qu’un ennemie</w:t>
-      </w:r>
-      <w:proofErr w:type="gramEnd"/>
+      <w:r>
+        <w:t>qu’un ennemi</w:t>
+      </w:r>
       <w:r>
         <w:t xml:space="preserve"> (le </w:t>
       </w:r>
@@ -10540,9 +10734,22 @@
         <w:pStyle w:val="Titre2"/>
       </w:pPr>
       <w:r>
-        <w:t>Ce que j’ai appris</w:t>
+        <w:t xml:space="preserve">Ce que </w:t>
+      </w:r>
+      <w:proofErr w:type="spellStart"/>
+      <w:r>
+        <w:t>j’ai</w:t>
+      </w:r>
+      <w:proofErr w:type="spellEnd"/>
+      <w:r>
+        <w:t xml:space="preserve"> </w:t>
+      </w:r>
+      <w:proofErr w:type="spellStart"/>
+      <w:r>
+        <w:t>appris</w:t>
       </w:r>
       <w:bookmarkEnd w:id="29"/>
+      <w:proofErr w:type="spellEnd"/>
     </w:p>
     <w:p>
       <w:r>
@@ -10790,19 +10997,11 @@
           <w:lang w:eastAsia="fr-FR"/>
         </w:rPr>
       </w:pPr>
-      <w:proofErr w:type="gramStart"/>
-      <w:r>
-        <w:rPr>
-          <w:lang w:eastAsia="fr-FR"/>
-        </w:rPr>
-        <w:t>documentation</w:t>
-      </w:r>
-      <w:proofErr w:type="gramEnd"/>
-      <w:r>
-        <w:rPr>
-          <w:lang w:eastAsia="fr-FR"/>
-        </w:rPr>
-        <w:t xml:space="preserve"> </w:t>
+      <w:r>
+        <w:rPr>
+          <w:lang w:eastAsia="fr-FR"/>
+        </w:rPr>
+        <w:t xml:space="preserve">documentation </w:t>
       </w:r>
       <w:r>
         <w:rPr>
@@ -10838,10 +11037,12 @@
         <w:pStyle w:val="Titre2"/>
       </w:pPr>
       <w:bookmarkStart w:id="33" w:name="_Toc93495454"/>
+      <w:proofErr w:type="spellStart"/>
       <w:r>
         <w:t>Logiciel</w:t>
       </w:r>
       <w:bookmarkEnd w:id="33"/>
+      <w:proofErr w:type="spellEnd"/>
     </w:p>
     <w:p>
       <w:pPr>
@@ -10894,6 +11095,7 @@
           <w:lang w:eastAsia="fr-FR"/>
         </w:rPr>
       </w:pPr>
+      <w:proofErr w:type="spellStart"/>
       <w:r>
         <w:rPr>
           <w:b/>
@@ -10901,6 +11103,7 @@
         </w:rPr>
         <w:t>Piskel</w:t>
       </w:r>
+      <w:proofErr w:type="spellEnd"/>
       <w:r>
         <w:rPr>
           <w:b/>
@@ -10938,12 +11141,21 @@
           <w:lang w:val="en-GB" w:eastAsia="fr-FR"/>
         </w:rPr>
       </w:pPr>
+      <w:proofErr w:type="spellStart"/>
       <w:r>
         <w:rPr>
           <w:b/>
           <w:bCs/>
         </w:rPr>
-        <w:t>Github Desktop</w:t>
+        <w:t>Github</w:t>
+      </w:r>
+      <w:proofErr w:type="spellEnd"/>
+      <w:r>
+        <w:rPr>
+          <w:b/>
+          <w:bCs/>
+        </w:rPr>
+        <w:t xml:space="preserve"> Desktop</w:t>
       </w:r>
       <w:r>
         <w:rPr>
@@ -10970,10 +11182,12 @@
         <w:pStyle w:val="Titre2"/>
       </w:pPr>
       <w:bookmarkStart w:id="34" w:name="_Toc93495455"/>
+      <w:proofErr w:type="spellStart"/>
       <w:r>
         <w:t>Typographie</w:t>
       </w:r>
       <w:bookmarkEnd w:id="34"/>
+      <w:proofErr w:type="spellEnd"/>
     </w:p>
     <w:p>
       <w:pPr>
@@ -11003,21 +11217,7 @@
         <w:rPr>
           <w:lang w:eastAsia="fr-FR"/>
         </w:rPr>
-        <w:t xml:space="preserve"> est </w:t>
-      </w:r>
-      <w:proofErr w:type="gramStart"/>
-      <w:r>
-        <w:rPr>
-          <w:lang w:eastAsia="fr-FR"/>
-        </w:rPr>
-        <w:t>adapté</w:t>
-      </w:r>
-      <w:proofErr w:type="gramEnd"/>
-      <w:r>
-        <w:rPr>
-          <w:lang w:eastAsia="fr-FR"/>
-        </w:rPr>
-        <w:t xml:space="preserve"> </w:t>
+        <w:t xml:space="preserve"> est adapté </w:t>
       </w:r>
       <w:r>
         <w:rPr>
@@ -11212,27 +11412,14 @@
     <w:pPr>
       <w:pStyle w:val="Pieddepage"/>
     </w:pPr>
-    <w:r>
-      <w:fldChar w:fldCharType="begin"/>
-    </w:r>
-    <w:r>
-      <w:instrText xml:space="preserve"> FILENAME \* MERGEFORMAT </w:instrText>
-    </w:r>
-    <w:r>
-      <w:fldChar w:fldCharType="separate"/>
-    </w:r>
-    <w:r>
-      <w:rPr>
-        <w:noProof/>
-      </w:rPr>
-      <w:t>EMT-INF3-RapportDeProjet-LKU.docx</w:t>
-    </w:r>
-    <w:r>
-      <w:rPr>
-        <w:noProof/>
-      </w:rPr>
-      <w:fldChar w:fldCharType="end"/>
-    </w:r>
+    <w:fldSimple w:instr=" FILENAME \* MERGEFORMAT ">
+      <w:r>
+        <w:rPr>
+          <w:noProof/>
+        </w:rPr>
+        <w:t>EMT-INF3-RapportDeProjet-LKU.docx</w:t>
+      </w:r>
+    </w:fldSimple>
     <w:r>
       <w:fldChar w:fldCharType="begin"/>
     </w:r>
@@ -16272,6 +16459,7 @@
   </w:compat>
   <w:rsids>
     <w:rsidRoot w:val="00966430"/>
+    <w:rsid w:val="005E5871"/>
     <w:rsid w:val="00966430"/>
     <w:rsid w:val="00DD1405"/>
   </w:rsids>
@@ -17052,12 +17240,11 @@
 </file>
 
 <file path=customXml/item2.xml><?xml version="1.0" encoding="utf-8"?>
-<?mso-contentType ?>
-<FormTemplates xmlns="http://schemas.microsoft.com/sharepoint/v3/contenttype/forms">
-  <Display>DocumentLibraryForm</Display>
-  <Edit>DocumentLibraryForm</Edit>
-  <New>DocumentLibraryForm</New>
-</FormTemplates>
+<p:properties xmlns:p="http://schemas.microsoft.com/office/2006/metadata/properties" xmlns:xsi="http://www.w3.org/2001/XMLSchema-instance" xmlns:pc="http://schemas.microsoft.com/office/infopath/2007/PartnerControls">
+  <documentManagement>
+    <Ann_x00e9_e xmlns="8be4dc1c-ccee-4572-86dc-f3dc6803a9ee" xsi:nil="true"/>
+  </documentManagement>
+</p:properties>
 </file>
 
 <file path=customXml/item3.xml><?xml version="1.0" encoding="utf-8"?>
@@ -17292,11 +17479,12 @@
 </file>
 
 <file path=customXml/item4.xml><?xml version="1.0" encoding="utf-8"?>
-<p:properties xmlns:p="http://schemas.microsoft.com/office/2006/metadata/properties" xmlns:xsi="http://www.w3.org/2001/XMLSchema-instance" xmlns:pc="http://schemas.microsoft.com/office/infopath/2007/PartnerControls">
-  <documentManagement>
-    <Ann_x00e9_e xmlns="8be4dc1c-ccee-4572-86dc-f3dc6803a9ee" xsi:nil="true"/>
-  </documentManagement>
-</p:properties>
+<?mso-contentType ?>
+<FormTemplates xmlns="http://schemas.microsoft.com/sharepoint/v3/contenttype/forms">
+  <Display>DocumentLibraryForm</Display>
+  <Edit>DocumentLibraryForm</Edit>
+  <New>DocumentLibraryForm</New>
+</FormTemplates>
 </file>
 
 <file path=customXml/itemProps1.xml><?xml version="1.0" encoding="utf-8"?>
@@ -17308,9 +17496,11 @@
 </file>
 
 <file path=customXml/itemProps2.xml><?xml version="1.0" encoding="utf-8"?>
-<ds:datastoreItem xmlns:ds="http://schemas.openxmlformats.org/officeDocument/2006/customXml" ds:itemID="{2DDD0B5E-C3C9-4553-A66B-AF9DE4319EF4}">
+<ds:datastoreItem xmlns:ds="http://schemas.openxmlformats.org/officeDocument/2006/customXml" ds:itemID="{493DBDE3-BCB0-4246-AA4D-5F21DC2373F0}">
   <ds:schemaRefs>
-    <ds:schemaRef ds:uri="http://schemas.microsoft.com/sharepoint/v3/contenttype/forms"/>
+    <ds:schemaRef ds:uri="http://schemas.microsoft.com/office/2006/metadata/properties"/>
+    <ds:schemaRef ds:uri="http://schemas.microsoft.com/office/infopath/2007/PartnerControls"/>
+    <ds:schemaRef ds:uri="8be4dc1c-ccee-4572-86dc-f3dc6803a9ee"/>
   </ds:schemaRefs>
 </ds:datastoreItem>
 </file>
@@ -17335,18 +17525,9 @@
 </file>
 
 <file path=customXml/itemProps4.xml><?xml version="1.0" encoding="utf-8"?>
-<ds:datastoreItem xmlns:ds="http://schemas.openxmlformats.org/officeDocument/2006/customXml" ds:itemID="{493DBDE3-BCB0-4246-AA4D-5F21DC2373F0}">
+<ds:datastoreItem xmlns:ds="http://schemas.openxmlformats.org/officeDocument/2006/customXml" ds:itemID="{2DDD0B5E-C3C9-4553-A66B-AF9DE4319EF4}">
   <ds:schemaRefs>
-    <ds:schemaRef ds:uri="http://purl.org/dc/dcmitype/"/>
-    <ds:schemaRef ds:uri="http://purl.org/dc/elements/1.1/"/>
-    <ds:schemaRef ds:uri="986ec48b-8b63-4faf-9c8b-ec296fe44942"/>
-    <ds:schemaRef ds:uri="http://schemas.microsoft.com/office/2006/metadata/properties"/>
-    <ds:schemaRef ds:uri="8be4dc1c-ccee-4572-86dc-f3dc6803a9ee"/>
-    <ds:schemaRef ds:uri="http://www.w3.org/XML/1998/namespace"/>
-    <ds:schemaRef ds:uri="http://purl.org/dc/terms/"/>
-    <ds:schemaRef ds:uri="http://schemas.microsoft.com/office/2006/documentManagement/types"/>
-    <ds:schemaRef ds:uri="http://schemas.microsoft.com/office/infopath/2007/PartnerControls"/>
-    <ds:schemaRef ds:uri="http://schemas.openxmlformats.org/package/2006/metadata/core-properties"/>
+    <ds:schemaRef ds:uri="http://schemas.microsoft.com/sharepoint/v3/contenttype/forms"/>
   </ds:schemaRefs>
 </ds:datastoreItem>
 </file>
</xml_diff>